<commit_message>
Week 11 and 12
</commit_message>
<xml_diff>
--- a/Diary/Week 8 L4 Project Progress.docx
+++ b/Diary/Week 8 L4 Project Progress.docx
@@ -35,13 +35,71 @@
         <w:t>The state we are after is the GHZ state which takes on different forms. In this case the state the paper was referring to is:</w:t>
       </w:r>
     </w:p>
-    <w:p/>
     <w:p>
       <w:r>
-        <w:t>GHZ State</w:t>
+        <w:rPr>
+          <w:noProof/>
+        </w:rPr>
+        <w:drawing>
+          <wp:anchor distT="0" distB="0" distL="114300" distR="114300" simplePos="0" relativeHeight="251658240" behindDoc="0" locked="0" layoutInCell="1" allowOverlap="1" wp14:anchorId="7100E710" wp14:editId="4EDC0C25">
+            <wp:simplePos x="0" y="0"/>
+            <wp:positionH relativeFrom="column">
+              <wp:posOffset>1289225</wp:posOffset>
+            </wp:positionH>
+            <wp:positionV relativeFrom="paragraph">
+              <wp:posOffset>157480</wp:posOffset>
+            </wp:positionV>
+            <wp:extent cx="3210560" cy="441325"/>
+            <wp:effectExtent l="0" t="0" r="2540" b="3175"/>
+            <wp:wrapNone/>
+            <wp:docPr id="1733962648" name="Picture 1" descr="A black numbers on a white background&#10;&#10;Description automatically generated"/>
+            <wp:cNvGraphicFramePr>
+              <a:graphicFrameLocks xmlns:a="http://schemas.openxmlformats.org/drawingml/2006/main" noChangeAspect="1"/>
+            </wp:cNvGraphicFramePr>
+            <a:graphic xmlns:a="http://schemas.openxmlformats.org/drawingml/2006/main">
+              <a:graphicData uri="http://schemas.openxmlformats.org/drawingml/2006/picture">
+                <pic:pic xmlns:pic="http://schemas.openxmlformats.org/drawingml/2006/picture">
+                  <pic:nvPicPr>
+                    <pic:cNvPr id="1733962648" name="Picture 1" descr="A black numbers on a white background&#10;&#10;Description automatically generated"/>
+                    <pic:cNvPicPr/>
+                  </pic:nvPicPr>
+                  <pic:blipFill>
+                    <a:blip r:embed="rId4">
+                      <a:extLst>
+                        <a:ext uri="{28A0092B-C50C-407E-A947-70E740481C1C}">
+                          <a14:useLocalDpi xmlns:a14="http://schemas.microsoft.com/office/drawing/2010/main" val="0"/>
+                        </a:ext>
+                      </a:extLst>
+                    </a:blip>
+                    <a:stretch>
+                      <a:fillRect/>
+                    </a:stretch>
+                  </pic:blipFill>
+                  <pic:spPr>
+                    <a:xfrm>
+                      <a:off x="0" y="0"/>
+                      <a:ext cx="3210560" cy="441325"/>
+                    </a:xfrm>
+                    <a:prstGeom prst="rect">
+                      <a:avLst/>
+                    </a:prstGeom>
+                  </pic:spPr>
+                </pic:pic>
+              </a:graphicData>
+            </a:graphic>
+            <wp14:sizeRelH relativeFrom="page">
+              <wp14:pctWidth>0</wp14:pctWidth>
+            </wp14:sizeRelH>
+            <wp14:sizeRelV relativeFrom="page">
+              <wp14:pctHeight>0</wp14:pctHeight>
+            </wp14:sizeRelV>
+          </wp:anchor>
+        </w:drawing>
       </w:r>
     </w:p>
     <w:p/>
+    <w:p/>
+    <w:p/>
     <w:p>
       <w:r>
         <w:t>The paper reached this target state by perform a linear detuning sweep on an even number of neutral Rb atoms at a distance such that nearest neighbour blockade took effect. This put the system into a superposition of alternate Z2 crystals states alongside some ‘edge states’ with Rydberg excitations on the end atoms.</w:t>
@@ -59,19 +117,174 @@
         <w:t>Following the process outlined by the paper, I decided to try generating these states for a 4 and 6 atom system. I did this by sweeping the edge atoms to lower detuning values then the rest as outlined by the figures below.</w:t>
       </w:r>
     </w:p>
-    <w:p/>
-    <w:p/>
-    <w:p/>
-    <w:p/>
     <w:p>
       <w:r>
+        <w:rPr>
+          <w:noProof/>
+        </w:rPr>
+        <w:drawing>
+          <wp:anchor distT="0" distB="0" distL="114300" distR="114300" simplePos="0" relativeHeight="251660288" behindDoc="0" locked="0" layoutInCell="1" allowOverlap="1" wp14:anchorId="411CC784" wp14:editId="0890AC0E">
+            <wp:simplePos x="0" y="0"/>
+            <wp:positionH relativeFrom="column">
+              <wp:posOffset>-74544</wp:posOffset>
+            </wp:positionH>
+            <wp:positionV relativeFrom="paragraph">
+              <wp:posOffset>193263</wp:posOffset>
+            </wp:positionV>
+            <wp:extent cx="5731510" cy="3668395"/>
+            <wp:effectExtent l="0" t="0" r="0" b="1905"/>
+            <wp:wrapNone/>
+            <wp:docPr id="51619606" name="Picture 3" descr="A graph of a graph of a graph&#10;&#10;Description automatically generated with medium confidence"/>
+            <wp:cNvGraphicFramePr>
+              <a:graphicFrameLocks xmlns:a="http://schemas.openxmlformats.org/drawingml/2006/main" noChangeAspect="1"/>
+            </wp:cNvGraphicFramePr>
+            <a:graphic xmlns:a="http://schemas.openxmlformats.org/drawingml/2006/main">
+              <a:graphicData uri="http://schemas.openxmlformats.org/drawingml/2006/picture">
+                <pic:pic xmlns:pic="http://schemas.openxmlformats.org/drawingml/2006/picture">
+                  <pic:nvPicPr>
+                    <pic:cNvPr id="51619606" name="Picture 3" descr="A graph of a graph of a graph&#10;&#10;Description automatically generated with medium confidence"/>
+                    <pic:cNvPicPr/>
+                  </pic:nvPicPr>
+                  <pic:blipFill>
+                    <a:blip r:embed="rId5">
+                      <a:extLst>
+                        <a:ext uri="{28A0092B-C50C-407E-A947-70E740481C1C}">
+                          <a14:useLocalDpi xmlns:a14="http://schemas.microsoft.com/office/drawing/2010/main" val="0"/>
+                        </a:ext>
+                      </a:extLst>
+                    </a:blip>
+                    <a:stretch>
+                      <a:fillRect/>
+                    </a:stretch>
+                  </pic:blipFill>
+                  <pic:spPr>
+                    <a:xfrm>
+                      <a:off x="0" y="0"/>
+                      <a:ext cx="5731510" cy="3668395"/>
+                    </a:xfrm>
+                    <a:prstGeom prst="rect">
+                      <a:avLst/>
+                    </a:prstGeom>
+                  </pic:spPr>
+                </pic:pic>
+              </a:graphicData>
+            </a:graphic>
+            <wp14:sizeRelH relativeFrom="page">
+              <wp14:pctWidth>0</wp14:pctWidth>
+            </wp14:sizeRelH>
+            <wp14:sizeRelV relativeFrom="page">
+              <wp14:pctHeight>0</wp14:pctHeight>
+            </wp14:sizeRelV>
+          </wp:anchor>
+        </w:drawing>
+      </w:r>
+    </w:p>
+    <w:p/>
+    <w:p/>
+    <w:p/>
+    <w:p/>
+    <w:p/>
+    <w:p/>
+    <w:p/>
+    <w:p/>
+    <w:p/>
+    <w:p/>
+    <w:p/>
+    <w:p/>
+    <w:p/>
+    <w:p/>
+    <w:p/>
+    <w:p/>
+    <w:p/>
+    <w:p/>
+    <w:p>
+      <w:r>
+        <w:rPr>
+          <w:noProof/>
+        </w:rPr>
+        <w:lastRenderedPageBreak/>
+        <w:drawing>
+          <wp:anchor distT="0" distB="0" distL="114300" distR="114300" simplePos="0" relativeHeight="251659264" behindDoc="0" locked="0" layoutInCell="1" allowOverlap="1" wp14:anchorId="12814443" wp14:editId="3D78B651">
+            <wp:simplePos x="0" y="0"/>
+            <wp:positionH relativeFrom="column">
+              <wp:posOffset>-46257</wp:posOffset>
+            </wp:positionH>
+            <wp:positionV relativeFrom="paragraph">
+              <wp:posOffset>-330200</wp:posOffset>
+            </wp:positionV>
+            <wp:extent cx="5731510" cy="3668395"/>
+            <wp:effectExtent l="0" t="0" r="0" b="1905"/>
+            <wp:wrapNone/>
+            <wp:docPr id="929994556" name="Picture 2" descr="A graph of a graph&#10;&#10;Description automatically generated with medium confidence"/>
+            <wp:cNvGraphicFramePr>
+              <a:graphicFrameLocks xmlns:a="http://schemas.openxmlformats.org/drawingml/2006/main" noChangeAspect="1"/>
+            </wp:cNvGraphicFramePr>
+            <a:graphic xmlns:a="http://schemas.openxmlformats.org/drawingml/2006/main">
+              <a:graphicData uri="http://schemas.openxmlformats.org/drawingml/2006/picture">
+                <pic:pic xmlns:pic="http://schemas.openxmlformats.org/drawingml/2006/picture">
+                  <pic:nvPicPr>
+                    <pic:cNvPr id="929994556" name="Picture 2" descr="A graph of a graph&#10;&#10;Description automatically generated with medium confidence"/>
+                    <pic:cNvPicPr/>
+                  </pic:nvPicPr>
+                  <pic:blipFill>
+                    <a:blip r:embed="rId6">
+                      <a:extLst>
+                        <a:ext uri="{28A0092B-C50C-407E-A947-70E740481C1C}">
+                          <a14:useLocalDpi xmlns:a14="http://schemas.microsoft.com/office/drawing/2010/main" val="0"/>
+                        </a:ext>
+                      </a:extLst>
+                    </a:blip>
+                    <a:stretch>
+                      <a:fillRect/>
+                    </a:stretch>
+                  </pic:blipFill>
+                  <pic:spPr>
+                    <a:xfrm>
+                      <a:off x="0" y="0"/>
+                      <a:ext cx="5731510" cy="3668395"/>
+                    </a:xfrm>
+                    <a:prstGeom prst="rect">
+                      <a:avLst/>
+                    </a:prstGeom>
+                  </pic:spPr>
+                </pic:pic>
+              </a:graphicData>
+            </a:graphic>
+            <wp14:sizeRelH relativeFrom="page">
+              <wp14:pctWidth>0</wp14:pctWidth>
+            </wp14:sizeRelH>
+            <wp14:sizeRelV relativeFrom="page">
+              <wp14:pctHeight>0</wp14:pctHeight>
+            </wp14:sizeRelV>
+          </wp:anchor>
+        </w:drawing>
+      </w:r>
+    </w:p>
+    <w:p/>
+    <w:p/>
+    <w:p/>
+    <w:p/>
+    <w:p/>
+    <w:p/>
+    <w:p/>
+    <w:p/>
+    <w:p/>
+    <w:p/>
+    <w:p/>
+    <w:p/>
+    <w:p/>
+    <w:p/>
+    <w:p/>
+    <w:p/>
+    <w:p/>
+    <w:p/>
+    <w:p>
+      <w:r>
         <w:t xml:space="preserve">The result we get is the generation of the of the GHZ state to 96% fidelity in the 4-atom case and 90% in the 6-atom case.  As expected, the fidelity of the GHZ decreases with an increase in the number of atoms as new ‘edge states’ with third site excitations start to creep in. To address </w:t>
       </w:r>
-      <w:proofErr w:type="gramStart"/>
-      <w:r>
-        <w:t>this</w:t>
-      </w:r>
-      <w:proofErr w:type="gramEnd"/>
+      <w:r>
+        <w:t>this,</w:t>
+      </w:r>
       <w:r>
         <w:t xml:space="preserve"> we can as before single address these third sites with less detuned lasers to keep the two Z2 states most energetically favourable.</w:t>
       </w:r>

</xml_diff>